<commit_message>
Additional Item Fees - needed two new variables in the design
</commit_message>
<xml_diff>
--- a/design/Design Specification - Capture - GH508 - CR13932 - Additional Item Fees Not Calculating.docx
+++ b/design/Design Specification - Capture - GH508 - CR13932 - Additional Item Fees Not Calculating.docx
@@ -1857,8 +1857,6 @@
         </w:rPr>
         <w:br w:type="page"/>
       </w:r>
-      <w:bookmarkStart w:id="6" w:name="_GoBack"/>
-      <w:bookmarkEnd w:id="6"/>
     </w:p>
     <w:p>
       <w:pPr>
@@ -1869,7 +1867,7 @@
           <w:rFonts w:asciiTheme="minorHAnsi" w:hAnsiTheme="minorHAnsi"/>
         </w:rPr>
       </w:pPr>
-      <w:bookmarkStart w:id="7" w:name="_Toc418518535"/>
+      <w:bookmarkStart w:id="6" w:name="_Toc418518535"/>
       <w:bookmarkEnd w:id="0"/>
       <w:bookmarkEnd w:id="1"/>
       <w:bookmarkEnd w:id="2"/>
@@ -1889,7 +1887,7 @@
         </w:rPr>
         <w:t>/Owner – Brittany Smith</w:t>
       </w:r>
-      <w:bookmarkEnd w:id="7"/>
+      <w:bookmarkEnd w:id="6"/>
     </w:p>
     <w:p>
       <w:pPr>
@@ -1904,9 +1902,9 @@
           <w:shd w:val="clear" w:color="auto" w:fill="FFFFFF"/>
         </w:rPr>
       </w:pPr>
-      <w:bookmarkStart w:id="8" w:name="_Toc342757862"/>
-      <w:bookmarkStart w:id="9" w:name="_Toc346297770"/>
-      <w:bookmarkStart w:id="10" w:name="_Toc404134500"/>
+      <w:bookmarkStart w:id="7" w:name="_Toc342757862"/>
+      <w:bookmarkStart w:id="8" w:name="_Toc346297770"/>
+      <w:bookmarkStart w:id="9" w:name="_Toc404134500"/>
       <w:r>
         <w:rPr>
           <w:rFonts w:ascii="Helvetica" w:hAnsi="Helvetica" w:cs="Helvetica"/>
@@ -2090,16 +2088,16 @@
           <w:rFonts w:asciiTheme="minorHAnsi" w:hAnsiTheme="minorHAnsi"/>
         </w:rPr>
       </w:pPr>
-      <w:bookmarkStart w:id="11" w:name="_Toc379450809"/>
-      <w:bookmarkStart w:id="12" w:name="_Toc418518536"/>
+      <w:bookmarkStart w:id="10" w:name="_Toc379450809"/>
+      <w:bookmarkStart w:id="11" w:name="_Toc418518536"/>
       <w:r>
         <w:rPr>
           <w:rFonts w:asciiTheme="minorHAnsi" w:hAnsiTheme="minorHAnsi"/>
         </w:rPr>
         <w:t>Assumptions</w:t>
       </w:r>
+      <w:bookmarkEnd w:id="10"/>
       <w:bookmarkEnd w:id="11"/>
-      <w:bookmarkEnd w:id="12"/>
     </w:p>
     <w:p>
       <w:pPr>
@@ -2123,14 +2121,14 @@
           <w:rFonts w:asciiTheme="minorHAnsi" w:hAnsiTheme="minorHAnsi"/>
         </w:rPr>
       </w:pPr>
-      <w:bookmarkStart w:id="13" w:name="_Toc418518537"/>
+      <w:bookmarkStart w:id="12" w:name="_Toc418518537"/>
       <w:r>
         <w:rPr>
           <w:rFonts w:asciiTheme="minorHAnsi" w:hAnsiTheme="minorHAnsi"/>
         </w:rPr>
         <w:t>Design</w:t>
       </w:r>
-      <w:bookmarkEnd w:id="13"/>
+      <w:bookmarkEnd w:id="12"/>
     </w:p>
     <w:p>
       <w:pPr>
@@ -2381,9 +2379,89 @@
     </w:p>
     <w:p>
       <w:pPr>
-        <w:pStyle w:val="ListParagraph"/>
         <w:shd w:val="clear" w:color="auto" w:fill="FFFFFF"/>
-        <w:ind w:left="1152"/>
+        <w:rPr>
+          <w:rFonts w:ascii="Helvetica" w:hAnsi="Helvetica" w:cs="Helvetica"/>
+          <w:color w:val="333333"/>
+          <w:sz w:val="21"/>
+          <w:szCs w:val="21"/>
+        </w:rPr>
+      </w:pPr>
+    </w:p>
+    <w:p>
+      <w:pPr>
+        <w:shd w:val="clear" w:color="auto" w:fill="FFFFFF"/>
+        <w:rPr>
+          <w:rFonts w:ascii="Helvetica" w:hAnsi="Helvetica" w:cs="Helvetica"/>
+          <w:color w:val="333333"/>
+          <w:sz w:val="21"/>
+          <w:szCs w:val="21"/>
+          <w:shd w:val="clear" w:color="auto" w:fill="FFFFFF"/>
+        </w:rPr>
+      </w:pPr>
+      <w:r>
+        <w:rPr>
+          <w:rFonts w:ascii="Helvetica" w:hAnsi="Helvetica" w:cs="Helvetica"/>
+          <w:color w:val="333333"/>
+          <w:sz w:val="21"/>
+          <w:szCs w:val="21"/>
+          <w:shd w:val="clear" w:color="auto" w:fill="FFFFFF"/>
+        </w:rPr>
+        <w:t>Charges in the Proposal. New variables are required. They are for reporting on the proposal only and should be ignored by TIBCO and InfoPro.</w:t>
+      </w:r>
+    </w:p>
+    <w:p>
+      <w:pPr>
+        <w:shd w:val="clear" w:color="auto" w:fill="FFFFFF"/>
+        <w:rPr>
+          <w:rFonts w:ascii="Helvetica" w:hAnsi="Helvetica" w:cs="Helvetica"/>
+          <w:color w:val="333333"/>
+          <w:sz w:val="21"/>
+          <w:szCs w:val="21"/>
+        </w:rPr>
+      </w:pPr>
+      <w:r>
+        <w:rPr>
+          <w:rFonts w:ascii="Helvetica" w:hAnsi="Helvetica" w:cs="Helvetica"/>
+          <w:color w:val="333333"/>
+          <w:sz w:val="21"/>
+          <w:szCs w:val="21"/>
+        </w:rPr>
+        <w:br/>
+      </w:r>
+      <w:r>
+        <w:rPr>
+          <w:rFonts w:ascii="Helvetica" w:hAnsi="Helvetica" w:cs="Helvetica"/>
+          <w:color w:val="333333"/>
+          <w:sz w:val="21"/>
+          <w:szCs w:val="21"/>
+          <w:shd w:val="clear" w:color="auto" w:fill="FFFFFF"/>
+        </w:rPr>
+        <w:t>grandTotalInclAdHoc_quote - Grand Total Including AdHoc - Currency</w:t>
+      </w:r>
+      <w:r>
+        <w:rPr>
+          <w:rFonts w:ascii="Helvetica" w:hAnsi="Helvetica" w:cs="Helvetica"/>
+          <w:color w:val="333333"/>
+          <w:sz w:val="21"/>
+          <w:szCs w:val="21"/>
+        </w:rPr>
+        <w:br/>
+      </w:r>
+      <w:r>
+        <w:rPr>
+          <w:rFonts w:ascii="Helvetica" w:hAnsi="Helvetica" w:cs="Helvetica"/>
+          <w:color w:val="333333"/>
+          <w:sz w:val="21"/>
+          <w:szCs w:val="21"/>
+          <w:shd w:val="clear" w:color="auto" w:fill="FFFFFF"/>
+        </w:rPr>
+        <w:t>erfAndFrfTotalInclAdHoc_quote - Total ERF and FRF Including AdHoc - Currency</w:t>
+      </w:r>
+    </w:p>
+    <w:p>
+      <w:pPr>
+        <w:shd w:val="clear" w:color="auto" w:fill="FFFFFF"/>
         <w:rPr>
           <w:rFonts w:ascii="Helvetica" w:hAnsi="Helvetica" w:cs="Helvetica"/>
           <w:color w:val="333333"/>
@@ -2413,6 +2491,8 @@
         </w:rPr>
         <w:t>Code Sections to be modified:</w:t>
       </w:r>
+      <w:bookmarkStart w:id="13" w:name="_GoBack"/>
+      <w:bookmarkEnd w:id="13"/>
     </w:p>
     <w:p>
       <w:pPr>
@@ -2559,25 +2639,66 @@
         <w:ind w:left="432"/>
         <w:rPr>
           <w:rFonts w:asciiTheme="minorHAnsi" w:hAnsiTheme="minorHAnsi"/>
-          <w:sz w:val="22"/>
-          <w:szCs w:val="22"/>
-        </w:rPr>
-      </w:pPr>
-      <w:r>
+        </w:rPr>
+      </w:pPr>
+      <w:r>
+        <w:rPr>
+          <w:rFonts w:asciiTheme="minorHAnsi" w:hAnsiTheme="minorHAnsi" w:cs="Helvetica"/>
+          <w:color w:val="333333"/>
+          <w:shd w:val="clear" w:color="auto" w:fill="FFFFFF"/>
+        </w:rPr>
+        <w:t>grandTotalInclAdHoc_quote - Grand Total Including AdHoc - Currency</w:t>
+      </w:r>
+      <w:r>
+        <w:rPr>
+          <w:rFonts w:asciiTheme="minorHAnsi" w:hAnsiTheme="minorHAnsi" w:cs="Helvetica"/>
+          <w:color w:val="333333"/>
+        </w:rPr>
+        <w:br/>
+      </w:r>
+      <w:r>
+        <w:rPr>
+          <w:rFonts w:asciiTheme="minorHAnsi" w:hAnsiTheme="minorHAnsi" w:cs="Helvetica"/>
+          <w:color w:val="333333"/>
+          <w:shd w:val="clear" w:color="auto" w:fill="FFFFFF"/>
+        </w:rPr>
+        <w:t>erfAndFrfTotalInclAdHoc_quote - Total ERF and FRF Including AdHoc - Currency</w:t>
+      </w:r>
+    </w:p>
+    <w:p>
+      <w:pPr>
+        <w:pStyle w:val="Heading1"/>
+        <w:jc w:val="both"/>
+        <w:rPr>
+          <w:rFonts w:asciiTheme="minorHAnsi" w:hAnsiTheme="minorHAnsi"/>
+        </w:rPr>
+      </w:pPr>
+      <w:bookmarkStart w:id="15" w:name="_Toc418518539"/>
+      <w:r>
+        <w:rPr>
+          <w:rFonts w:asciiTheme="minorHAnsi" w:hAnsiTheme="minorHAnsi"/>
+        </w:rPr>
+        <w:t>Report Changes</w:t>
+      </w:r>
+      <w:bookmarkEnd w:id="15"/>
+    </w:p>
+    <w:p>
+      <w:pPr>
+        <w:pStyle w:val="BodyText"/>
+        <w:ind w:firstLine="432"/>
         <w:rPr>
           <w:rFonts w:asciiTheme="minorHAnsi" w:hAnsiTheme="minorHAnsi"/>
           <w:sz w:val="22"/>
           <w:szCs w:val="22"/>
         </w:rPr>
-        <w:t>No new variable should be need</w:t>
-      </w:r>
+      </w:pPr>
       <w:r>
         <w:rPr>
           <w:rFonts w:asciiTheme="minorHAnsi" w:hAnsiTheme="minorHAnsi"/>
           <w:sz w:val="22"/>
           <w:szCs w:val="22"/>
         </w:rPr>
-        <w:t>ed</w:t>
+        <w:t>NA</w:t>
       </w:r>
       <w:r>
         <w:rPr>
@@ -2585,15 +2706,7 @@
           <w:sz w:val="22"/>
           <w:szCs w:val="22"/>
         </w:rPr>
-        <w:t xml:space="preserve"> and no existing </w:t>
-      </w:r>
-      <w:r>
-        <w:rPr>
-          <w:rFonts w:asciiTheme="minorHAnsi" w:hAnsiTheme="minorHAnsi"/>
-          <w:sz w:val="22"/>
-          <w:szCs w:val="22"/>
-        </w:rPr>
-        <w:t>variables should be repurposed for any of the above changes.</w:t>
+        <w:t xml:space="preserve"> </w:t>
       </w:r>
     </w:p>
     <w:p>
@@ -2604,67 +2717,23 @@
           <w:rFonts w:asciiTheme="minorHAnsi" w:hAnsiTheme="minorHAnsi"/>
         </w:rPr>
       </w:pPr>
-      <w:bookmarkStart w:id="15" w:name="_Toc418518539"/>
+      <w:bookmarkStart w:id="16" w:name="_Toc418518540"/>
       <w:r>
         <w:rPr>
           <w:rFonts w:asciiTheme="minorHAnsi" w:hAnsiTheme="minorHAnsi"/>
         </w:rPr>
-        <w:t>Report Changes</w:t>
-      </w:r>
-      <w:bookmarkEnd w:id="15"/>
-    </w:p>
-    <w:p>
-      <w:pPr>
-        <w:pStyle w:val="BodyText"/>
-        <w:ind w:firstLine="432"/>
+        <w:t>Appendix</w:t>
+      </w:r>
+      <w:bookmarkEnd w:id="16"/>
+      <w:r>
         <w:rPr>
           <w:rFonts w:asciiTheme="minorHAnsi" w:hAnsiTheme="minorHAnsi"/>
-          <w:sz w:val="22"/>
-          <w:szCs w:val="22"/>
-        </w:rPr>
-      </w:pPr>
-      <w:r>
-        <w:rPr>
-          <w:rFonts w:asciiTheme="minorHAnsi" w:hAnsiTheme="minorHAnsi"/>
-          <w:sz w:val="22"/>
-          <w:szCs w:val="22"/>
-        </w:rPr>
-        <w:t>NA</w:t>
-      </w:r>
-      <w:r>
-        <w:rPr>
-          <w:rFonts w:asciiTheme="minorHAnsi" w:hAnsiTheme="minorHAnsi"/>
-          <w:sz w:val="22"/>
-          <w:szCs w:val="22"/>
         </w:rPr>
         <w:t xml:space="preserve"> </w:t>
       </w:r>
-    </w:p>
-    <w:p>
-      <w:pPr>
-        <w:pStyle w:val="Heading1"/>
-        <w:jc w:val="both"/>
-        <w:rPr>
-          <w:rFonts w:asciiTheme="minorHAnsi" w:hAnsiTheme="minorHAnsi"/>
-        </w:rPr>
-      </w:pPr>
-      <w:bookmarkStart w:id="16" w:name="_Toc418518540"/>
-      <w:r>
-        <w:rPr>
-          <w:rFonts w:asciiTheme="minorHAnsi" w:hAnsiTheme="minorHAnsi"/>
-        </w:rPr>
-        <w:t>Appendix</w:t>
-      </w:r>
-      <w:bookmarkEnd w:id="16"/>
-      <w:r>
-        <w:rPr>
-          <w:rFonts w:asciiTheme="minorHAnsi" w:hAnsiTheme="minorHAnsi"/>
-        </w:rPr>
-        <w:t xml:space="preserve"> </w:t>
-      </w:r>
+      <w:bookmarkEnd w:id="7"/>
       <w:bookmarkEnd w:id="8"/>
       <w:bookmarkEnd w:id="9"/>
-      <w:bookmarkEnd w:id="10"/>
     </w:p>
     <w:sectPr>
       <w:headerReference w:type="default" r:id="rId17"/>
@@ -2857,7 +2926,7 @@
       <w:rPr>
         <w:noProof/>
       </w:rPr>
-      <w:t>5/4/2015 3:55:55 PM</w:t>
+      <w:t>5/5/2015 11:13:24 AM</w:t>
     </w:r>
     <w:r>
       <w:rPr>
@@ -8611,7 +8680,7 @@
 </file>
 
 <file path=customXml/itemProps4.xml><?xml version="1.0" encoding="utf-8"?>
-<ds:datastoreItem xmlns:ds="http://schemas.openxmlformats.org/officeDocument/2006/customXml" ds:itemID="{FBD22048-55BA-411B-8B71-26120F2CC2F6}">
+<ds:datastoreItem xmlns:ds="http://schemas.openxmlformats.org/officeDocument/2006/customXml" ds:itemID="{B0189395-494E-4157-8376-7EBB69C55B00}">
   <ds:schemaRefs>
     <ds:schemaRef ds:uri="http://schemas.openxmlformats.org/officeDocument/2006/bibliography"/>
   </ds:schemaRefs>

</xml_diff>